<commit_message>
vrai fin de journer
</commit_message>
<xml_diff>
--- a/TFE Analyse.docx
+++ b/TFE Analyse.docx
@@ -1,6 +1,6 @@
 
 <file path=word/document.xml><?xml version="1.0" encoding="utf-8"?>
-<w:document xmlns:wpc="http://schemas.microsoft.com/office/word/2010/wordprocessingCanvas" xmlns:cx="http://schemas.microsoft.com/office/drawing/2014/chartex" xmlns:cx1="http://schemas.microsoft.com/office/drawing/2015/9/8/chartex" xmlns:cx2="http://schemas.microsoft.com/office/drawing/2015/10/21/chartex" xmlns:cx3="http://schemas.microsoft.com/office/drawing/2016/5/9/chartex" xmlns:cx4="http://schemas.microsoft.com/office/drawing/2016/5/10/chartex" xmlns:cx5="http://schemas.microsoft.com/office/drawing/2016/5/11/chartex" xmlns:cx6="http://schemas.microsoft.com/office/drawing/2016/5/12/chartex" xmlns:cx7="http://schemas.microsoft.com/office/drawing/2016/5/13/chartex" xmlns:cx8="http://schemas.microsoft.com/office/drawing/2016/5/14/chartex" xmlns:mc="http://schemas.openxmlformats.org/markup-compatibility/2006" xmlns:aink="http://schemas.microsoft.com/office/drawing/2016/ink" xmlns:am3d="http://schemas.microsoft.com/office/drawing/2017/model3d" xmlns:o="urn:schemas-microsoft-com:office:office" xmlns:r="http://schemas.openxmlformats.org/officeDocument/2006/relationships" xmlns:m="http://schemas.openxmlformats.org/officeDocument/2006/math" xmlns:v="urn:schemas-microsoft-com:vml" xmlns:wp14="http://schemas.microsoft.com/office/word/2010/wordprocessingDrawing" xmlns:wp="http://schemas.openxmlformats.org/drawingml/2006/wordprocessingDrawing" xmlns:w10="urn:schemas-microsoft-com:office:word" xmlns:w="http://schemas.openxmlformats.org/wordprocessingml/2006/main" xmlns:w14="http://schemas.microsoft.com/office/word/2010/wordml" xmlns:w15="http://schemas.microsoft.com/office/word/2012/wordml" xmlns:w16cid="http://schemas.microsoft.com/office/word/2016/wordml/cid" xmlns:w16se="http://schemas.microsoft.com/office/word/2015/wordml/symex" xmlns:wpg="http://schemas.microsoft.com/office/word/2010/wordprocessingGroup" xmlns:wpi="http://schemas.microsoft.com/office/word/2010/wordprocessingInk" xmlns:wne="http://schemas.microsoft.com/office/word/2006/wordml" xmlns:wps="http://schemas.microsoft.com/office/word/2010/wordprocessingShape" mc:Ignorable="w14 w15 w16se w16cid wp14">
+<w:document xmlns:wpc="http://schemas.microsoft.com/office/word/2010/wordprocessingCanvas" xmlns:cx="http://schemas.microsoft.com/office/drawing/2014/chartex" xmlns:cx1="http://schemas.microsoft.com/office/drawing/2015/9/8/chartex" xmlns:cx2="http://schemas.microsoft.com/office/drawing/2015/10/21/chartex" xmlns:cx3="http://schemas.microsoft.com/office/drawing/2016/5/9/chartex" xmlns:cx4="http://schemas.microsoft.com/office/drawing/2016/5/10/chartex" xmlns:cx5="http://schemas.microsoft.com/office/drawing/2016/5/11/chartex" xmlns:cx6="http://schemas.microsoft.com/office/drawing/2016/5/12/chartex" xmlns:cx7="http://schemas.microsoft.com/office/drawing/2016/5/13/chartex" xmlns:cx8="http://schemas.microsoft.com/office/drawing/2016/5/14/chartex" xmlns:mc="http://schemas.openxmlformats.org/markup-compatibility/2006" xmlns:aink="http://schemas.microsoft.com/office/drawing/2016/ink" xmlns:am3d="http://schemas.microsoft.com/office/drawing/2017/model3d" xmlns:o="urn:schemas-microsoft-com:office:office" xmlns:r="http://schemas.openxmlformats.org/officeDocument/2006/relationships" xmlns:m="http://schemas.openxmlformats.org/officeDocument/2006/math" xmlns:v="urn:schemas-microsoft-com:vml" xmlns:wp14="http://schemas.microsoft.com/office/word/2010/wordprocessingDrawing" xmlns:wp="http://schemas.openxmlformats.org/drawingml/2006/wordprocessingDrawing" xmlns:w10="urn:schemas-microsoft-com:office:word" xmlns:w="http://schemas.openxmlformats.org/wordprocessingml/2006/main" xmlns:w14="http://schemas.microsoft.com/office/word/2010/wordml" xmlns:w15="http://schemas.microsoft.com/office/word/2012/wordml" xmlns:w16cex="http://schemas.microsoft.com/office/word/2018/wordml/cex" xmlns:w16cid="http://schemas.microsoft.com/office/word/2016/wordml/cid" xmlns:w16="http://schemas.microsoft.com/office/word/2018/wordml" xmlns:w16se="http://schemas.microsoft.com/office/word/2015/wordml/symex" xmlns:wpg="http://schemas.microsoft.com/office/word/2010/wordprocessingGroup" xmlns:wpi="http://schemas.microsoft.com/office/word/2010/wordprocessingInk" xmlns:wne="http://schemas.microsoft.com/office/word/2006/wordml" xmlns:wps="http://schemas.microsoft.com/office/word/2010/wordprocessingShape" mc:Ignorable="w14 w15 w16se w16cid w16 w16cex wp14">
   <w:body>
     <w:p>
       <w:pPr>
@@ -56,7 +56,16 @@
     </w:p>
     <w:p>
       <w:r>
-        <w:t xml:space="preserve">Ces tournois se joue avec de 3 à 5 deck de 30 cartes en fonctionne des règles du tournois, chaque deck peut contenir jusqu’à 2 fois la même carte. L’organisateur voudrais donc que le programme gère aussi les deck soumis par les participants. </w:t>
+        <w:t>Ces tournois se joue avec de 3 à 5 deck de 30 cartes</w:t>
+      </w:r>
+      <w:r>
+        <w:t xml:space="preserve"> (ou plus)</w:t>
+      </w:r>
+      <w:r>
+        <w:t xml:space="preserve"> en fonctionne des règles du tournois, chaque deck peut contenir jusqu’à 2 fois la même carte. L’organisateur voudrais donc que le programme gère aussi les deck soumis par les participants. </w:t>
+      </w:r>
+      <w:r>
+        <w:t>(pas de vérification automatique)</w:t>
       </w:r>
     </w:p>
     <w:p>
@@ -101,11 +110,11 @@
     <w:p/>
     <w:p>
       <w:r>
-        <w:t xml:space="preserve">Au début du tournoi, les n joueurs sont classés selon leur force soit par tirage au sort. Pour le premier tour, les joueurs sont divisés en deux sous-groupes : un sous-groupe S1 composé des joueurs 1 à n/2, et un sous-groupe S2 composé des joueurs (n/2)+1 à n. Le premier de S1 joue </w:t>
+        <w:t xml:space="preserve">Au début du tournoi, les n joueurs sont classés selon leur force soit par tirage au sort. Pour le premier tour, les joueurs sont divisés en deux sous-groupes : un sous-groupe S1 composé des </w:t>
       </w:r>
       <w:r>
         <w:lastRenderedPageBreak/>
-        <w:t>contre le premier de S2, le deuxième de S1 contre le deuxième de S2, et ainsi de suite de manière que le dernier joueur de S1 joue contre le dernier joueur de S2.</w:t>
+        <w:t>joueurs 1 à n/2, et un sous-groupe S2 composé des joueurs (n/2)+1 à n. Le premier de S1 joue contre le premier de S2, le deuxième de S1 contre le deuxième de S2, et ainsi de suite de manière que le dernier joueur de S1 joue contre le dernier joueur de S2.</w:t>
       </w:r>
     </w:p>
     <w:p/>
@@ -899,10 +908,7 @@
         </w:numPr>
       </w:pPr>
       <w:r>
-        <w:t xml:space="preserve">S’inscrire </w:t>
-      </w:r>
-      <w:r>
-        <w:t>à un tournoi ouvert</w:t>
+        <w:t>S’inscrire à un tournoi ouvert</w:t>
       </w:r>
     </w:p>
     <w:p>
@@ -926,7 +932,10 @@
         </w:numPr>
       </w:pPr>
       <w:r>
-        <w:t>Voir son ‘prochaine’ adversaire</w:t>
+        <w:t xml:space="preserve">Voir </w:t>
+      </w:r>
+      <w:r>
+        <w:t>la liste des matchs, pour connaitre son adversaire</w:t>
       </w:r>
     </w:p>
     <w:p>
@@ -1101,8 +1110,6 @@
       <w:r>
         <w:t>Enregistrer l’abandon d’un joueur</w:t>
       </w:r>
-      <w:bookmarkStart w:id="0" w:name="_GoBack"/>
-      <w:bookmarkEnd w:id="0"/>
     </w:p>
     <w:p>
       <w:pPr>
@@ -1126,7 +1133,16 @@
         </w:numPr>
       </w:pPr>
       <w:r>
-        <w:t>Le créateur d’un tournoi est son organisateur principal</w:t>
+        <w:t xml:space="preserve">Le créateur d’un tournoi est son organisateur </w:t>
+      </w:r>
+      <w:r>
+        <w:t>(</w:t>
+      </w:r>
+      <w:r>
+        <w:t>principal</w:t>
+      </w:r>
+      <w:r>
+        <w:t>)</w:t>
       </w:r>
     </w:p>
     <w:p>
@@ -1141,6 +1157,224 @@
         <w:t>Un compte organisateur est aussi un compte joueur</w:t>
       </w:r>
     </w:p>
+    <w:p>
+      <w:pPr>
+        <w:pStyle w:val="Paragraphedeliste"/>
+      </w:pPr>
+    </w:p>
+    <w:p>
+      <w:pPr>
+        <w:pStyle w:val="Titre2"/>
+      </w:pPr>
+      <w:r>
+        <w:t>Fonction Hors Scoop</w:t>
+      </w:r>
+    </w:p>
+    <w:p>
+      <w:pPr>
+        <w:rPr>
+          <w:rStyle w:val="lev"/>
+        </w:rPr>
+      </w:pPr>
+    </w:p>
+    <w:p>
+      <w:pPr>
+        <w:rPr>
+          <w:rStyle w:val="lev"/>
+        </w:rPr>
+      </w:pPr>
+      <w:r>
+        <w:rPr>
+          <w:rStyle w:val="lev"/>
+        </w:rPr>
+        <w:t>Deck</w:t>
+      </w:r>
+      <w:r>
+        <w:rPr>
+          <w:rStyle w:val="lev"/>
+        </w:rPr>
+        <w:t xml:space="preserve"> : </w:t>
+      </w:r>
+    </w:p>
+    <w:p>
+      <w:pPr>
+        <w:pStyle w:val="Paragraphedeliste"/>
+        <w:numPr>
+          <w:ilvl w:val="0"/>
+          <w:numId w:val="4"/>
+        </w:numPr>
+        <w:rPr>
+          <w:rStyle w:val="lev"/>
+          <w:b w:val="0"/>
+          <w:bCs w:val="0"/>
+        </w:rPr>
+      </w:pPr>
+      <w:r>
+        <w:rPr>
+          <w:rStyle w:val="lev"/>
+          <w:b w:val="0"/>
+          <w:bCs w:val="0"/>
+        </w:rPr>
+        <w:t>Bien que les listes des decks soit enregistré celle-ci ne feront l’objet d’aucune vérification automatisé, ce travail sera géré soit par les organisateurs du tournoi, soit via un logiciel tiers</w:t>
+      </w:r>
+    </w:p>
+    <w:p>
+      <w:pPr>
+        <w:pStyle w:val="Paragraphedeliste"/>
+        <w:numPr>
+          <w:ilvl w:val="0"/>
+          <w:numId w:val="4"/>
+        </w:numPr>
+        <w:rPr>
+          <w:rStyle w:val="lev"/>
+          <w:b w:val="0"/>
+          <w:bCs w:val="0"/>
+        </w:rPr>
+      </w:pPr>
+      <w:r>
+        <w:rPr>
+          <w:rStyle w:val="lev"/>
+          <w:b w:val="0"/>
+          <w:bCs w:val="0"/>
+        </w:rPr>
+        <w:t xml:space="preserve">Les decks sont enregistré comme des entité unique il n’est donc pas prévu de faire des statistiques dessus et la base de </w:t>
+      </w:r>
+      <w:r>
+        <w:rPr>
+          <w:rStyle w:val="lev"/>
+          <w:b w:val="0"/>
+          <w:bCs w:val="0"/>
+        </w:rPr>
+        <w:t>données</w:t>
+      </w:r>
+      <w:r>
+        <w:rPr>
+          <w:rStyle w:val="lev"/>
+          <w:b w:val="0"/>
+          <w:bCs w:val="0"/>
+        </w:rPr>
+        <w:t xml:space="preserve"> ne sera pas forcement prévu pour.</w:t>
+      </w:r>
+    </w:p>
+    <w:p>
+      <w:pPr>
+        <w:rPr>
+          <w:rStyle w:val="lev"/>
+          <w:b w:val="0"/>
+          <w:bCs w:val="0"/>
+        </w:rPr>
+      </w:pPr>
+    </w:p>
+    <w:p>
+      <w:pPr>
+        <w:rPr>
+          <w:rStyle w:val="lev"/>
+        </w:rPr>
+      </w:pPr>
+      <w:r>
+        <w:rPr>
+          <w:rStyle w:val="lev"/>
+        </w:rPr>
+        <w:t xml:space="preserve">Tournoi : </w:t>
+      </w:r>
+    </w:p>
+    <w:p>
+      <w:pPr>
+        <w:pStyle w:val="Paragraphedeliste"/>
+        <w:numPr>
+          <w:ilvl w:val="0"/>
+          <w:numId w:val="4"/>
+        </w:numPr>
+        <w:rPr>
+          <w:rStyle w:val="lev"/>
+        </w:rPr>
+      </w:pPr>
+      <w:r>
+        <w:rPr>
+          <w:rStyle w:val="lev"/>
+          <w:b w:val="0"/>
+          <w:bCs w:val="0"/>
+        </w:rPr>
+        <w:t xml:space="preserve">Les litiges entre joueur seront </w:t>
+      </w:r>
+      <w:r>
+        <w:rPr>
+          <w:rStyle w:val="lev"/>
+          <w:b w:val="0"/>
+          <w:bCs w:val="0"/>
+        </w:rPr>
+        <w:t>gérés</w:t>
+      </w:r>
+      <w:r>
+        <w:rPr>
+          <w:rStyle w:val="lev"/>
+          <w:b w:val="0"/>
+          <w:bCs w:val="0"/>
+        </w:rPr>
+        <w:t xml:space="preserve"> par les organisateurs.</w:t>
+      </w:r>
+    </w:p>
+    <w:p>
+      <w:pPr>
+        <w:pStyle w:val="Paragraphedeliste"/>
+        <w:numPr>
+          <w:ilvl w:val="0"/>
+          <w:numId w:val="4"/>
+        </w:numPr>
+        <w:rPr>
+          <w:rStyle w:val="lev"/>
+        </w:rPr>
+      </w:pPr>
+      <w:r>
+        <w:rPr>
+          <w:rStyle w:val="lev"/>
+          <w:b w:val="0"/>
+          <w:bCs w:val="0"/>
+        </w:rPr>
+        <w:t xml:space="preserve">La communication entre </w:t>
+      </w:r>
+      <w:r>
+        <w:rPr>
+          <w:rStyle w:val="lev"/>
+          <w:b w:val="0"/>
+          <w:bCs w:val="0"/>
+        </w:rPr>
+        <w:t>les différentes parties</w:t>
+      </w:r>
+      <w:r>
+        <w:rPr>
+          <w:rStyle w:val="lev"/>
+          <w:b w:val="0"/>
+          <w:bCs w:val="0"/>
+        </w:rPr>
+        <w:t xml:space="preserve"> </w:t>
+      </w:r>
+      <w:r>
+        <w:rPr>
+          <w:rStyle w:val="lev"/>
+          <w:b w:val="0"/>
+          <w:bCs w:val="0"/>
+        </w:rPr>
+        <w:t>se</w:t>
+      </w:r>
+      <w:r>
+        <w:rPr>
+          <w:rStyle w:val="lev"/>
+          <w:b w:val="0"/>
+          <w:bCs w:val="0"/>
+        </w:rPr>
+        <w:t xml:space="preserve"> fera </w:t>
+      </w:r>
+      <w:r>
+        <w:rPr>
+          <w:rStyle w:val="lev"/>
+          <w:b w:val="0"/>
+          <w:bCs w:val="0"/>
+        </w:rPr>
+        <w:t>avec un logiciel tiers</w:t>
+      </w:r>
+    </w:p>
+    <w:p/>
     <w:sectPr>
       <w:pgSz w:w="11906" w:h="16838"/>
       <w:pgMar w:top="1417" w:right="1417" w:bottom="1417" w:left="1417" w:header="708" w:footer="708" w:gutter="0"/>
@@ -1152,7 +1386,7 @@
 </file>
 
 <file path=word/numbering.xml><?xml version="1.0" encoding="utf-8"?>
-<w:numbering xmlns:wpc="http://schemas.microsoft.com/office/word/2010/wordprocessingCanvas" xmlns:cx="http://schemas.microsoft.com/office/drawing/2014/chartex" xmlns:cx1="http://schemas.microsoft.com/office/drawing/2015/9/8/chartex" xmlns:cx2="http://schemas.microsoft.com/office/drawing/2015/10/21/chartex" xmlns:cx3="http://schemas.microsoft.com/office/drawing/2016/5/9/chartex" xmlns:cx4="http://schemas.microsoft.com/office/drawing/2016/5/10/chartex" xmlns:cx5="http://schemas.microsoft.com/office/drawing/2016/5/11/chartex" xmlns:cx6="http://schemas.microsoft.com/office/drawing/2016/5/12/chartex" xmlns:cx7="http://schemas.microsoft.com/office/drawing/2016/5/13/chartex" xmlns:cx8="http://schemas.microsoft.com/office/drawing/2016/5/14/chartex" xmlns:mc="http://schemas.openxmlformats.org/markup-compatibility/2006" xmlns:aink="http://schemas.microsoft.com/office/drawing/2016/ink" xmlns:am3d="http://schemas.microsoft.com/office/drawing/2017/model3d" xmlns:o="urn:schemas-microsoft-com:office:office" xmlns:r="http://schemas.openxmlformats.org/officeDocument/2006/relationships" xmlns:m="http://schemas.openxmlformats.org/officeDocument/2006/math" xmlns:v="urn:schemas-microsoft-com:vml" xmlns:wp14="http://schemas.microsoft.com/office/word/2010/wordprocessingDrawing" xmlns:wp="http://schemas.openxmlformats.org/drawingml/2006/wordprocessingDrawing" xmlns:w10="urn:schemas-microsoft-com:office:word" xmlns:w="http://schemas.openxmlformats.org/wordprocessingml/2006/main" xmlns:w14="http://schemas.microsoft.com/office/word/2010/wordml" xmlns:w15="http://schemas.microsoft.com/office/word/2012/wordml" xmlns:w16cid="http://schemas.microsoft.com/office/word/2016/wordml/cid" xmlns:w16se="http://schemas.microsoft.com/office/word/2015/wordml/symex" xmlns:wpg="http://schemas.microsoft.com/office/word/2010/wordprocessingGroup" xmlns:wpi="http://schemas.microsoft.com/office/word/2010/wordprocessingInk" xmlns:wne="http://schemas.microsoft.com/office/word/2006/wordml" xmlns:wps="http://schemas.microsoft.com/office/word/2010/wordprocessingShape" mc:Ignorable="w14 w15 w16se w16cid wp14">
+<w:numbering xmlns:wpc="http://schemas.microsoft.com/office/word/2010/wordprocessingCanvas" xmlns:cx="http://schemas.microsoft.com/office/drawing/2014/chartex" xmlns:cx1="http://schemas.microsoft.com/office/drawing/2015/9/8/chartex" xmlns:cx2="http://schemas.microsoft.com/office/drawing/2015/10/21/chartex" xmlns:cx3="http://schemas.microsoft.com/office/drawing/2016/5/9/chartex" xmlns:cx4="http://schemas.microsoft.com/office/drawing/2016/5/10/chartex" xmlns:cx5="http://schemas.microsoft.com/office/drawing/2016/5/11/chartex" xmlns:cx6="http://schemas.microsoft.com/office/drawing/2016/5/12/chartex" xmlns:cx7="http://schemas.microsoft.com/office/drawing/2016/5/13/chartex" xmlns:cx8="http://schemas.microsoft.com/office/drawing/2016/5/14/chartex" xmlns:mc="http://schemas.openxmlformats.org/markup-compatibility/2006" xmlns:aink="http://schemas.microsoft.com/office/drawing/2016/ink" xmlns:am3d="http://schemas.microsoft.com/office/drawing/2017/model3d" xmlns:o="urn:schemas-microsoft-com:office:office" xmlns:r="http://schemas.openxmlformats.org/officeDocument/2006/relationships" xmlns:m="http://schemas.openxmlformats.org/officeDocument/2006/math" xmlns:v="urn:schemas-microsoft-com:vml" xmlns:wp14="http://schemas.microsoft.com/office/word/2010/wordprocessingDrawing" xmlns:wp="http://schemas.openxmlformats.org/drawingml/2006/wordprocessingDrawing" xmlns:w10="urn:schemas-microsoft-com:office:word" xmlns:w="http://schemas.openxmlformats.org/wordprocessingml/2006/main" xmlns:w14="http://schemas.microsoft.com/office/word/2010/wordml" xmlns:w15="http://schemas.microsoft.com/office/word/2012/wordml" xmlns:w16cex="http://schemas.microsoft.com/office/word/2018/wordml/cex" xmlns:w16cid="http://schemas.microsoft.com/office/word/2016/wordml/cid" xmlns:w16="http://schemas.microsoft.com/office/word/2018/wordml" xmlns:w16se="http://schemas.microsoft.com/office/word/2015/wordml/symex" xmlns:wpg="http://schemas.microsoft.com/office/word/2010/wordprocessingGroup" xmlns:wpi="http://schemas.microsoft.com/office/word/2010/wordprocessingInk" xmlns:wne="http://schemas.microsoft.com/office/word/2006/wordml" xmlns:wps="http://schemas.microsoft.com/office/word/2010/wordprocessingShape" mc:Ignorable="w14 w15 w16se w16cid w16 w16cex wp14">
   <w:abstractNum w:abstractNumId="0" w15:restartNumberingAfterBreak="0">
     <w:nsid w:val="005C6F2D"/>
     <w:multiLevelType w:val="hybridMultilevel"/>
@@ -1572,7 +1806,7 @@
 </file>
 
 <file path=word/styles.xml><?xml version="1.0" encoding="utf-8"?>
-<w:styles xmlns:mc="http://schemas.openxmlformats.org/markup-compatibility/2006" xmlns:r="http://schemas.openxmlformats.org/officeDocument/2006/relationships" xmlns:w="http://schemas.openxmlformats.org/wordprocessingml/2006/main" xmlns:w14="http://schemas.microsoft.com/office/word/2010/wordml" xmlns:w15="http://schemas.microsoft.com/office/word/2012/wordml" xmlns:w16cid="http://schemas.microsoft.com/office/word/2016/wordml/cid" xmlns:w16se="http://schemas.microsoft.com/office/word/2015/wordml/symex" mc:Ignorable="w14 w15 w16se w16cid">
+<w:styles xmlns:mc="http://schemas.openxmlformats.org/markup-compatibility/2006" xmlns:r="http://schemas.openxmlformats.org/officeDocument/2006/relationships" xmlns:w="http://schemas.openxmlformats.org/wordprocessingml/2006/main" xmlns:w14="http://schemas.microsoft.com/office/word/2010/wordml" xmlns:w15="http://schemas.microsoft.com/office/word/2012/wordml" xmlns:w16cex="http://schemas.microsoft.com/office/word/2018/wordml/cex" xmlns:w16cid="http://schemas.microsoft.com/office/word/2016/wordml/cid" xmlns:w16="http://schemas.microsoft.com/office/word/2018/wordml" xmlns:w16se="http://schemas.microsoft.com/office/word/2015/wordml/symex" mc:Ignorable="w14 w15 w16se w16cid w16 w16cex">
   <w:docDefaults>
     <w:rPrDefault>
       <w:rPr>

</xml_diff>